<commit_message>
add sunday first book Makiaveiska
</commit_message>
<xml_diff>
--- a/РазмислиБиблия.docx
+++ b/РазмислиБиблия.docx
@@ -1414,13 +1414,110 @@
       <w:r>
         <w:t>,</w:t>
       </w:r>
+      <w:r>
+        <w:t xml:space="preserve"> слуга е на греха.“</w:t>
+      </w:r>
+    </w:p>
+    <w:p>
+      <w:r>
+        <w:t>01.11.2020</w:t>
+      </w:r>
+    </w:p>
+    <w:p>
+      <w:r>
+        <w:t>Неделя, 19:10 ч.</w:t>
+      </w:r>
+    </w:p>
+    <w:p>
+      <w:r>
+        <w:t>Четох от първа книга</w:t>
+      </w:r>
+      <w:r>
+        <w:t xml:space="preserve"> Макавейска глави 15:38-41; 16</w:t>
+      </w:r>
+    </w:p>
+    <w:p>
+      <w:r>
+        <w:t>В Библията</w:t>
+      </w:r>
+      <w:r>
+        <w:t xml:space="preserve"> книга Макавеийска (от 1 до 3) и Трета книга на Ездра са последните от Старият Завет</w:t>
+      </w:r>
+      <w:r>
+        <w:t>. След тях започва Новият Завет.</w:t>
+      </w:r>
+    </w:p>
+    <w:p>
+      <w:r>
+        <w:t>Вече споменах, че тази книга е посвете</w:t>
+      </w:r>
+      <w:r>
+        <w:t>на повече на сражения и битки, на загуби и победи</w:t>
+      </w:r>
+      <w:r>
+        <w:t>.</w:t>
+      </w:r>
+    </w:p>
+    <w:p>
+      <w:r>
+        <w:lastRenderedPageBreak/>
+        <w:t>Военноначалника Кедрон е изпратен з</w:t>
+      </w:r>
+      <w:r>
+        <w:t>а да погуби Иудея.</w:t>
+      </w:r>
+      <w:r>
+        <w:t xml:space="preserve"> Симон има двама сина Иуда и Иоана, които трябва да се бият с Кедрон.</w:t>
+      </w:r>
+      <w:r>
+        <w:t xml:space="preserve"> Успяват да го победят</w:t>
+      </w:r>
+      <w:r>
+        <w:t xml:space="preserve">. Птолемей е </w:t>
+      </w:r>
+      <w:r>
+        <w:t>начал</w:t>
+      </w:r>
+      <w:r>
+        <w:t>ник на Иерихонската равнина, „Но сърцето му се възгордя, и той иска да завладее страната</w:t>
+      </w:r>
+      <w:r>
+        <w:t>, като мислеше с коварство да погуби Симона и синовете му.</w:t>
+      </w:r>
+      <w:r>
+        <w:t>“</w:t>
+      </w:r>
+      <w:r>
+        <w:t xml:space="preserve"> (16:13)</w:t>
+      </w:r>
+      <w:r>
+        <w:t xml:space="preserve"> Така и става</w:t>
+      </w:r>
+      <w:r>
+        <w:t>, Симон и синовете му Мататия и Иуда посещават Иерихон</w:t>
+      </w:r>
+      <w:r>
+        <w:t xml:space="preserve">, и докато са опианени Птолемей </w:t>
+      </w:r>
+      <w:r>
+        <w:t xml:space="preserve">влиза на пира и ги убива. </w:t>
+      </w:r>
+      <w:r>
+        <w:t xml:space="preserve">Изпраща хора в Газара да убият Иоан, но той е известен за станалото и </w:t>
+      </w:r>
+      <w:r>
+        <w:t xml:space="preserve">убива пратениците, дошли с намерения да го погубят. </w:t>
+      </w:r>
+    </w:p>
+    <w:p>
+      <w:r>
+        <w:t>Синтезирано това е прочетеното.</w:t>
+      </w:r>
+    </w:p>
+    <w:p>
       <w:bookmarkStart w:id="11" w:name="_GoBack"/>
       <w:bookmarkEnd w:id="11"/>
-      <w:r>
-        <w:t xml:space="preserve"> слуга е на греха.“</w:t>
-      </w:r>
-    </w:p>
-    <w:p/>
+    </w:p>
     <w:p/>
     <w:p/>
     <w:p/>

</xml_diff>

<commit_message>
add some notes for monday
</commit_message>
<xml_diff>
--- a/РазмислиБиблия.docx
+++ b/РазмислиБиблия.docx
@@ -3678,15 +3678,100 @@
       <w:r>
         <w:t>слиза в ада и ги отнема от влас</w:t>
       </w:r>
+      <w:r>
+        <w:t>та на С</w:t>
+      </w:r>
+      <w:r>
+        <w:t>атана.</w:t>
+      </w:r>
+    </w:p>
+    <w:p>
+      <w:r>
+        <w:t>Понеделник</w:t>
+      </w:r>
+    </w:p>
+    <w:p>
+      <w:r>
+        <w:t>09.11.2020</w:t>
+      </w:r>
+    </w:p>
+    <w:p>
+      <w:r>
+        <w:lastRenderedPageBreak/>
+        <w:t xml:space="preserve">Темата, върху която ще се пише и размишлява е избрах </w:t>
+      </w:r>
+      <w:r>
+        <w:t>неделя към 20:45 ч. и тя е първа книга на Царства</w:t>
+      </w:r>
+      <w:r>
+        <w:t xml:space="preserve"> 25:13-44; 26:1-12;</w:t>
+      </w:r>
+    </w:p>
+    <w:p>
+      <w:r>
+        <w:t xml:space="preserve">Избрах я случайно, както всяка тема от тук разглежданите. Ще илюстрирам някои шрихи, а основния текст ще го пиша утре. </w:t>
+      </w:r>
+      <w:r>
+        <w:t>Сюжетът ми е много познат, когато започнах да проявявам интерес към Боблията, не помня точно ко</w:t>
+      </w:r>
+      <w:r>
+        <w:t>га беше, може би някъде към 2017-2018 г. темата за цар Давид бе сред първите, които ме вълнуваха. В началото гледах екранизация, филми за него, после взех да чета от където намеря по нещичко.</w:t>
+      </w:r>
+      <w:r>
+        <w:t xml:space="preserve"> Накрая си взех Библията, с която сега работя, и едно от първите неща беше да прочета</w:t>
+      </w:r>
+      <w:r>
+        <w:t xml:space="preserve"> за него, цар Давид, помазаника на Господ.</w:t>
+      </w:r>
+      <w:r>
+        <w:t xml:space="preserve"> Има нещо, което привлича при него, целият му живот е на </w:t>
+      </w:r>
+      <w:r>
+        <w:t xml:space="preserve">смирение и послушание пред Господ, с малки изключения. </w:t>
+      </w:r>
+      <w:r>
+        <w:t>Първият му грях е когато погубва един добър и предан войник, посветил живота си да му служи за да вземе жена му за жена</w:t>
+      </w:r>
+      <w:r>
+        <w:t>. Пророк Натан му разказва притчата за бедният човек, който имал само една овчица, а господарят му имал големи стада,</w:t>
+      </w:r>
+      <w:r>
+        <w:t xml:space="preserve"> но пожелал добичето на слугата си и му го взел. Давид в пристъп на гняв казал това е голямо безчестие, покажете ми този човек за да го накажа. Натан спокойно казал, това си ти царю,</w:t>
+      </w:r>
+      <w:r>
+        <w:t xml:space="preserve"> ти си този човек. Изобличително слово разтърсва и основи Давид</w:t>
+      </w:r>
+      <w:r>
+        <w:t>, следва момент на покаяние и строг пост</w:t>
+      </w:r>
+      <w:r>
+        <w:t>, но животът на детето заченато в грях</w:t>
+      </w:r>
+      <w:r>
+        <w:t xml:space="preserve"> бъде отнет за наказание.</w:t>
+      </w:r>
+    </w:p>
+    <w:p>
+      <w:r>
+        <w:t>Сложна личност е Давид, но все пак</w:t>
+      </w:r>
+      <w:r>
+        <w:t xml:space="preserve"> избраният от Бог да води народа</w:t>
+      </w:r>
+      <w:r>
+        <w:t xml:space="preserve">. </w:t>
+      </w:r>
+    </w:p>
+    <w:p>
+      <w:r>
+        <w:t>Глава 25</w:t>
+      </w:r>
+    </w:p>
+    <w:p>
       <w:bookmarkStart w:id="11" w:name="_GoBack"/>
       <w:bookmarkEnd w:id="11"/>
-      <w:r>
-        <w:t>та на С</w:t>
-      </w:r>
-      <w:r>
-        <w:t>атана.</w:t>
-      </w:r>
-    </w:p>
+    </w:p>
+    <w:p/>
     <w:p/>
     <w:p>
       <w:r>

</xml_diff>

<commit_message>
add choose chapter for tuesday
</commit_message>
<xml_diff>
--- a/РазмислиБиблия.docx
+++ b/РазмислиБиблия.docx
@@ -4004,10 +4004,20 @@
         <w:t xml:space="preserve"> </w:t>
       </w:r>
     </w:p>
-    <w:p>
+    <w:p/>
+    <w:p>
+      <w:r>
+        <w:t>За вторник се падна да пиша върху книга на пророк Данаила глави 12: 8-13; 13</w:t>
+      </w:r>
+    </w:p>
+    <w:p>
+      <w:r>
+        <w:t>Часът е 21:11 ч.</w:t>
+      </w:r>
       <w:bookmarkStart w:id="11" w:name="_GoBack"/>
       <w:bookmarkEnd w:id="11"/>
     </w:p>
+    <w:p/>
     <w:p/>
     <w:p/>
     <w:p/>

</xml_diff>

<commit_message>
add citate from Elen Vait
</commit_message>
<xml_diff>
--- a/РазмислиБиблия.docx
+++ b/РазмислиБиблия.docx
@@ -53,6 +53,60 @@
       <w:r>
         <w:t>.</w:t>
       </w:r>
+    </w:p>
+    <w:p>
+      <w:r>
+        <w:t xml:space="preserve">Четейки </w:t>
+      </w:r>
+      <w:r>
+        <w:t>Великата борба на Е. Вайт се спрях на един пасаж, който ще цитирам</w:t>
+      </w:r>
+    </w:p>
+    <w:p>
+      <w:r>
+        <w:t>„</w:t>
+      </w:r>
+      <w:r>
+        <w:t>Библията бе предназначена да бъде водач на всички, желаещи да се запознаят</w:t>
+      </w:r>
+      <w:r>
+        <w:t xml:space="preserve"> с волята на своя Творец. Бог даде на човека сигурно прорческо слово; ангели и дори сам Христос дойдоха, за да открият на Даниил и на Йоан неща</w:t>
+      </w:r>
+      <w:r>
+        <w:t xml:space="preserve">, които трябваше да се случат. Важните въпроси на спасението ни, не бяха забулени в тайна. Нито </w:t>
+      </w:r>
+      <w:r>
+        <w:t>бяха разкрити така, че да объркат и подведат честно търсещите истината. Чрез пророк Авакум Господ каза</w:t>
+      </w:r>
+      <w:r>
+        <w:t>: „Напише видението и изложи го ясно ..., за да може да се чете бърже“</w:t>
+      </w:r>
+      <w:r>
+        <w:t xml:space="preserve"> (Авакум 2:2). Божието слово се разбира от всички, изучаващи го с молещи се сърца</w:t>
+      </w:r>
+      <w:r>
+        <w:t xml:space="preserve">. Истината </w:t>
+      </w:r>
+      <w:r>
+        <w:t>ще огрее всеки искрен човек.  „Виделината се сее за праведния ... “(Пс. 97:11)</w:t>
+      </w:r>
+      <w:r>
+        <w:t>. И никоа църква не може да напредва я святост, ако членовете й не търсят истината сериозн</w:t>
+      </w:r>
+      <w:r>
+        <w:t>о, като скрито съкровище.</w:t>
+      </w:r>
+      <w:r>
+        <w:t>“</w:t>
+      </w:r>
+      <w:r>
+        <w:t xml:space="preserve"> (</w:t>
+      </w:r>
+      <w:r>
+        <w:t>Е. Вайт, Великата борба между Христос и Сатана, София, 1993)</w:t>
+      </w:r>
+      <w:bookmarkStart w:id="0" w:name="_GoBack"/>
+      <w:bookmarkEnd w:id="0"/>
       <w:r>
         <w:br w:type="page"/>
       </w:r>
@@ -71,8 +125,8 @@
       <w:r>
         <w:br/>
       </w:r>
-      <w:bookmarkStart w:id="0" w:name="19"/>
-      <w:bookmarkEnd w:id="0"/>
+      <w:bookmarkStart w:id="1" w:name="19"/>
+      <w:bookmarkEnd w:id="1"/>
       <w:r>
         <w:t>19. делят помежду си дрехите ми и за одеждата ми хвърлят жребие.“ Псалм 21 : 18-19</w:t>
       </w:r>
@@ -87,16 +141,16 @@
       <w:r>
         <w:br/>
       </w:r>
-      <w:bookmarkStart w:id="1" w:name="8"/>
-      <w:bookmarkEnd w:id="1"/>
+      <w:bookmarkStart w:id="2" w:name="8"/>
+      <w:bookmarkEnd w:id="2"/>
       <w:r>
         <w:t>8. Всички, които ме виждат, ругаят ми се; клатейки глава, думат с уста:</w:t>
       </w:r>
       <w:r>
         <w:br/>
       </w:r>
-      <w:bookmarkStart w:id="2" w:name="9"/>
-      <w:bookmarkEnd w:id="2"/>
+      <w:bookmarkStart w:id="3" w:name="9"/>
+      <w:bookmarkEnd w:id="3"/>
       <w:r>
         <w:t>9. "Той се уповаваше на Господа, нека Го избави, нека Го спаси, ако Му е угоден".“ Псалм 21: 7-9</w:t>
       </w:r>
@@ -158,32 +212,32 @@
       <w:r>
         <w:br/>
       </w:r>
-      <w:bookmarkStart w:id="3" w:name="24"/>
-      <w:bookmarkEnd w:id="3"/>
+      <w:bookmarkStart w:id="4" w:name="24"/>
+      <w:bookmarkEnd w:id="4"/>
       <w:r>
         <w:t>24. Вие, които се боите от Господа, възхвалете Го. Цяло семе Иаковово, прослави Го. Да благоговее пред Него цяло семе Израилево,</w:t>
       </w:r>
       <w:r>
         <w:br/>
       </w:r>
-      <w:bookmarkStart w:id="4" w:name="25"/>
-      <w:bookmarkEnd w:id="4"/>
+      <w:bookmarkStart w:id="5" w:name="25"/>
+      <w:bookmarkEnd w:id="5"/>
       <w:r>
         <w:t>25. защото Той не презря и не пренебрегна скърбите на страдащия, не скри от него лицето Си, а го чу, когато тоя викна към Него.</w:t>
       </w:r>
       <w:r>
         <w:br/>
       </w:r>
-      <w:bookmarkStart w:id="5" w:name="26"/>
-      <w:bookmarkEnd w:id="5"/>
+      <w:bookmarkStart w:id="6" w:name="26"/>
+      <w:bookmarkEnd w:id="6"/>
       <w:r>
         <w:t>26. За Тебе е хвалата ми във великото събрание; ще изпълня оброците си пред ония, които се боят от Него.</w:t>
       </w:r>
       <w:r>
         <w:br/>
       </w:r>
-      <w:bookmarkStart w:id="6" w:name="27"/>
-      <w:bookmarkEnd w:id="6"/>
+      <w:bookmarkStart w:id="7" w:name="27"/>
+      <w:bookmarkEnd w:id="7"/>
       <w:r>
         <w:t xml:space="preserve">27. Да ядат бедните и се насищат, да хвалят Господа ония, които Го търсят; да живеят сърцата ви навеки!“ Псалм 21 </w:t>
       </w:r>
@@ -422,74 +476,9 @@
     </w:p>
     <w:p/>
     <w:p>
-      <w:commentRangeStart w:id="7"/>
+      <w:commentRangeStart w:id="8"/>
       <w:r>
         <w:t>24.10.2020 г.</w:t>
-      </w:r>
-      <w:commentRangeEnd w:id="7"/>
-      <w:r>
-        <w:rPr>
-          <w:rStyle w:val="CommentReference"/>
-        </w:rPr>
-        <w:commentReference w:id="7"/>
-      </w:r>
-    </w:p>
-    <w:p>
-      <w:r>
-        <w:t xml:space="preserve">Чете се от книгата на Иисус Навин глави 14: 6-15; 15. Тези глави са посветени на разделянето на обетованата / обещаната земя между народа, от Иисус Навин. Използват се топоними, които са ми чужди. По-голямо впечатление ми направи стих 63 от глава 15. Там се казва, че Иудините синове не можаха да изгонят иевусейци, жители на Иерусалим и затова живеят заедно дори днес. Снощи писах за Исус Навин и този сюжет, ситуацията по-скоро, когато завземат земята. Сега ми се падна когато разгърнах Библията. Имах усещане, нещо като видение за изборите в САЩ. Няма да споделя тази информация докато не минат. </w:t>
-      </w:r>
-    </w:p>
-    <w:p>
-      <w:r>
-        <w:t>Записано събота сутринта, някъде около 09:16 часа.</w:t>
-      </w:r>
-    </w:p>
-    <w:p>
-      <w:r>
-        <w:t>Чете се първа книга Паралипоменон 19: 19; 20; 21; 22:18</w:t>
-      </w:r>
-    </w:p>
-    <w:p>
-      <w:r>
-        <w:t xml:space="preserve">Отнася се за цар Давид и преброяването което нарежда. И за Давид писах снощи. Царят нарежда на Иоав да преброи народа по цялата земя. Иоав се съпротивлява, но думата на Давид надделява. Не са включени в преброяването левитите и вениаминците, защото заповедта е противна на Иоава. Бог праща видение на ясновидеца Гада, че царят трябва да си избере между три наказания, заради стореното. Царят има страх от отмъщението на хората, враговете и избира Бог да го порази. Изпратен е Ангел Господен с изваден меч да поразява, когато достига до Иеусалим Бог се разкайва за стореното и спира Ангела. Давид вижда страшната картина, Ангела с изваден меч над нивата на Орна и пада ничком на земят. До Гада е изпратено послание, че Бог иска да се издигне храм на това място. Давид се подчинява и иска да откупи нивата, но Орна я дава даром. Давид не приема дара, да строи храм на подарена земя, иска да е честен пред Бог. Купува го за 600 сикли злато. Разказът продължава с градежа на храма, положеното усърдие, изповедта на Давид пред Соломон, че е имал на сърце да </w:t>
-      </w:r>
-      <w:r>
-        <w:lastRenderedPageBreak/>
-        <w:t>построи храма, но Слово Господне го е предупредило, че е пролял много кръв и не бива храма да бъде построен от него. Заръчва на Соломон да извърши това, да построи храма.</w:t>
-      </w:r>
-    </w:p>
-    <w:p>
-      <w:r>
-        <w:t>В днешно време храма е разрушен, евреите бяха разпръснати, казва  се, че е наказание от Бог задето разпънаха Исус Христос. Замислям с къде е мястото на храма днес ? Дали става въпрос за величествено здание, украсено с необходимата свещеническа утвар или храмът е тялото човешко ? Казва се, че Бог е във всеки. Следователно ако е така как можем да съградим тяло достойно да Го приеме? Исус казваше, че не мръсните, немити ръце петнят човека, но онова, което излиза из устата му. Т.ест. лъжата, лицемерието, обидата, хулите към брата си (ближният си). Тези неща идват от сърцето и душата и петнят тялото, покварява го с мрак, покваряват душата. Мръсните ръце внасят нечистотии, които минават и заминават, но лъжата остава тя не напуска тялото. Следователно как ще съградим подходящ храм – като се освободим от лъжата, от лицемерието, от нисшето, което петни, почерня. Това не може да стане нито с проповеди, нито с поучения, а само когато Святият Дух започне да работи в нас. Тогава ще започне духовно прочистване, което ще е мъчително, но необходимо условие за съграждане на храма на Бога Живаго.</w:t>
-      </w:r>
-    </w:p>
-    <w:p>
-      <w:r>
-        <w:t>Записано около 17:30 ч. по вдъхновение.</w:t>
-      </w:r>
-    </w:p>
-    <w:p>
-      <w:r>
-        <w:t>25.10.2020</w:t>
-      </w:r>
-    </w:p>
-    <w:p>
-      <w:r>
-        <w:t>Неделя сутринта около 07:04 ч.</w:t>
-      </w:r>
-    </w:p>
-    <w:p>
-      <w:r>
-        <w:t>Чете се книга Иудит 8: 7 – 36; 9: 1-13</w:t>
-      </w:r>
-    </w:p>
-    <w:p>
-      <w:r>
-        <w:t xml:space="preserve">И за нея бях писал по-преди. Текста разглежда делото на Иудит. Представя кратка характеристика – вдовица, красива жена, богата, благочестива. Градът е обсаден от асрийците, положението им е тежко, водата привършва, а старейшините и началниците подтиквани от народа са дали обещание, че ще предадат града ако Бог до 5 дни не им помогне. Тя е вдъхновена от Бог и е намислила с женска хитрост да погуби Олофрен (ръководителя на асирийците). По Божий подтик вразумява неразумните градоначалници, че наскърбяват Бог с клетвата, която са дали. Есенцията на главата е тази. Силно впечатление прави молитвата, която отправя преди да пристъпи към изпълнение на плана си. Асирийците се надяват на силата си, на моща си, но „не знаят, че Ти си Господ, Който войни съкрушава” „Господ е Твоето име: сломи моща им </w:t>
-      </w:r>
-      <w:commentRangeStart w:id="8"/>
-      <w:r>
-        <w:t xml:space="preserve">силата </w:t>
       </w:r>
       <w:commentRangeEnd w:id="8"/>
       <w:r>
@@ -498,51 +487,63 @@
         </w:rPr>
         <w:commentReference w:id="8"/>
       </w:r>
-      <w:r>
-        <w:t>Си и унищожи силата им чрез Твоя гняв, защото те намислиха да осквернят Твоето светилище, да се поругаят с мирното жилище, дето е името на Твоята слава …”, „Погледни на високомерието им, прати гняв върху главите им” „Защото не е в множеството Твоята сила и не в мощните  - Твоята мощ; но ти си Бог на смирените, Ти си помощник на унизените, застъпник на немощни, покровител на паднали духом, спасител на безнадеждни. ”</w:t>
-      </w:r>
-    </w:p>
-    <w:p>
-      <w:r>
-        <w:t>Кога Бог  най-близо до човека ? Когато се е отрекъл от всичките заблуди, когато се е смирил пред Бог и е оставил Бог да изяви Силата Си.</w:t>
-      </w:r>
-    </w:p>
-    <w:p>
-      <w:r>
-        <w:t>26.10.2020</w:t>
-      </w:r>
-    </w:p>
-    <w:p>
-      <w:r>
-        <w:t>Понеделник сутринта</w:t>
-      </w:r>
-    </w:p>
-    <w:p>
-      <w:r>
-        <w:t>Чете се от първа книга Царства 10 и 11</w:t>
-      </w:r>
-    </w:p>
-    <w:p>
-      <w:r>
-        <w:t xml:space="preserve">Прочетеното се отнася до помазването на цар Саул за цар на Израел, от пророк Самуил. Коронацията е изливане на елей върху главата на Саул. За потвърждаване се сбъдват 3 пророчества – среща двама човеци, които му казват, че ослите се намериха, от там се среща с </w:t>
+    </w:p>
+    <w:p>
+      <w:r>
+        <w:t xml:space="preserve">Чете се от книгата на Иисус Навин глави 14: 6-15; 15. Тези глави са посветени на разделянето на обетованата / обещаната земя между народа, от Иисус Навин. Използват се топоними, които са ми чужди. По-голямо впечатление ми направи стих 63 от глава 15. Там се казва, че Иудините синове не можаха да изгонят иевусейци, жители на Иерусалим и затова живеят заедно дори днес. Снощи писах за Исус Навин и този сюжет, ситуацията по-скоро, когато завземат земята. Сега ми се падна когато разгърнах Библията. Имах усещане, нещо като видение за изборите в САЩ. Няма да споделя тази информация докато не минат. </w:t>
+      </w:r>
+    </w:p>
+    <w:p>
+      <w:r>
+        <w:t>Записано събота сутринта, някъде около 09:16 часа.</w:t>
+      </w:r>
+    </w:p>
+    <w:p>
+      <w:r>
+        <w:t>Чете се първа книга Паралипоменон 19: 19; 20; 21; 22:18</w:t>
+      </w:r>
+    </w:p>
+    <w:p>
+      <w:r>
+        <w:t xml:space="preserve">Отнася се за цар Давид и преброяването което нарежда. И за Давид писах снощи. Царят нарежда на Иоав да преброи народа по цялата земя. Иоав се съпротивлява, но думата на Давид надделява. Не са включени в преброяването левитите и вениаминците, защото заповедта е противна на Иоава. Бог праща видение на ясновидеца Гада, че царят трябва да си избере между три наказания, заради стореното. Царят има страх от отмъщението на хората, враговете и избира Бог да го порази. Изпратен е Ангел Господен с изваден меч да поразява, когато достига до Иеусалим Бог се разкайва за стореното и спира Ангела. Давид вижда страшната картина, Ангела с изваден меч над нивата на Орна и пада ничком на земят. До Гада е изпратено послание, че Бог иска да се издигне храм на това място. Давид се подчинява и иска да откупи нивата, но Орна я дава даром. Давид не приема дара, да строи храм на подарена земя, иска да е честен пред Бог. Купува го за 600 сикли злато. Разказът продължава с градежа на храма, положеното усърдие, изповедта на Давид пред Соломон, че е имал на сърце да </w:t>
       </w:r>
       <w:r>
         <w:lastRenderedPageBreak/>
-        <w:t>трима човека, които отиват при Бога във Ветил и му дават 2 хляба, после при Божият хълм го срещат лик пророци и върху него слиза Дух Господен и наедно с тях пророчествува.</w:t>
-      </w:r>
-    </w:p>
-    <w:p>
-      <w:r>
-        <w:t>После следва момента на официалното представяне на цар Саул пред народа. Не всички приемат Саул, има и такива, които не го признават.</w:t>
-      </w:r>
-    </w:p>
-    <w:p>
-      <w:r>
-        <w:t xml:space="preserve">В глава 11 е първото сражение, в което Саул показва, че е избраният. Амониецът </w:t>
+        <w:t>построи храма, но Слово Господне го е предупредило, че е пролял много кръв и не бива храма да бъде построен от него. Заръчва на Соломон да извърши това, да построи храма.</w:t>
+      </w:r>
+    </w:p>
+    <w:p>
+      <w:r>
+        <w:t>В днешно време храма е разрушен, евреите бяха разпръснати, казва  се, че е наказание от Бог задето разпънаха Исус Христос. Замислям с къде е мястото на храма днес ? Дали става въпрос за величествено здание, украсено с необходимата свещеническа утвар или храмът е тялото човешко ? Казва се, че Бог е във всеки. Следователно ако е така как можем да съградим тяло достойно да Го приеме? Исус казваше, че не мръсните, немити ръце петнят човека, но онова, което излиза из устата му. Т.ест. лъжата, лицемерието, обидата, хулите към брата си (ближният си). Тези неща идват от сърцето и душата и петнят тялото, покварява го с мрак, покваряват душата. Мръсните ръце внасят нечистотии, които минават и заминават, но лъжата остава тя не напуска тялото. Следователно как ще съградим подходящ храм – като се освободим от лъжата, от лицемерието, от нисшето, което петни, почерня. Това не може да стане нито с проповеди, нито с поучения, а само когато Святият Дух започне да работи в нас. Тогава ще започне духовно прочистване, което ще е мъчително, но необходимо условие за съграждане на храма на Бога Живаго.</w:t>
+      </w:r>
+    </w:p>
+    <w:p>
+      <w:r>
+        <w:t>Записано около 17:30 ч. по вдъхновение.</w:t>
+      </w:r>
+    </w:p>
+    <w:p>
+      <w:r>
+        <w:t>25.10.2020</w:t>
+      </w:r>
+    </w:p>
+    <w:p>
+      <w:r>
+        <w:t>Неделя сутринта около 07:04 ч.</w:t>
+      </w:r>
+    </w:p>
+    <w:p>
+      <w:r>
+        <w:t>Чете се книга Иудит 8: 7 – 36; 9: 1-13</w:t>
+      </w:r>
+    </w:p>
+    <w:p>
+      <w:r>
+        <w:t xml:space="preserve">И за нея бях писал по-преди. Текста разглежда делото на Иудит. Представя кратка характеристика – вдовица, красива жена, богата, благочестива. Градът е обсаден от асрийците, положението им е тежко, водата привършва, а старейшините и началниците подтиквани от народа са дали обещание, че ще предадат града ако Бог до 5 дни не им помогне. Тя е вдъхновена от Бог и е намислила с женска хитрост да погуби Олофрен (ръководителя на асирийците). По Божий подтик вразумява неразумните градоначалници, че наскърбяват Бог с клетвата, която са дали. Есенцията на главата е тази. Силно впечатление прави молитвата, която отправя преди да пристъпи към изпълнение на плана си. Асирийците се надяват на силата си, на моща си, но „не знаят, че Ти си Господ, Който войни съкрушава” „Господ е Твоето име: сломи моща им </w:t>
       </w:r>
       <w:commentRangeStart w:id="9"/>
       <w:r>
-        <w:t>Лаас</w:t>
+        <w:t xml:space="preserve">силата </w:t>
       </w:r>
       <w:commentRangeEnd w:id="9"/>
       <w:r>
@@ -552,16 +553,50 @@
         <w:commentReference w:id="9"/>
       </w:r>
       <w:r>
-        <w:t xml:space="preserve"> е обсадил Иавис Галаадска и поставя като условие да ги освободи, да извади дясното око на всеки от обсадените. Щом Саул научава, разсича воловете и казва, че ще постъпи така с воловете на всеки, който не го последва. Победата е постигната, хората са спасени, а царят показва, че е избраният. Народа търси отговорност от ония, които са се усъмнили в избора на царя, но владетелят ги възпира с думите „н днешният ден не бива да се убива, защото днес Господ извърши спасение в Израиля.”</w:t>
-      </w:r>
-    </w:p>
-    <w:p>
-      <w:r>
-        <w:t xml:space="preserve">Типична сцена, в която се показва силата на Бог да избавя народа си. Саул е представен в първоначалната светлина на избраният. Не след дълго обаче ще спре да се опира на Бог и ще търси помощ от собственият си ум и сила. Гордостта и непокорството ще го покварят и ще се наложи Самуил да помаже Давид за цар за да спаси народа и да възстанови изгубената връзка с </w:t>
+        <w:t>Си и унищожи силата им чрез Твоя гняв, защото те намислиха да осквернят Твоето светилище, да се поругаят с мирното жилище, дето е името на Твоята слава …”, „Погледни на високомерието им, прати гняв върху главите им” „Защото не е в множеството Твоята сила и не в мощните  - Твоята мощ; но ти си Бог на смирените, Ти си помощник на унизените, застъпник на немощни, покровител на паднали духом, спасител на безнадеждни. ”</w:t>
+      </w:r>
+    </w:p>
+    <w:p>
+      <w:r>
+        <w:t>Кога Бог  най-близо до човека ? Когато се е отрекъл от всичките заблуди, когато се е смирил пред Бог и е оставил Бог да изяви Силата Си.</w:t>
+      </w:r>
+    </w:p>
+    <w:p>
+      <w:r>
+        <w:t>26.10.2020</w:t>
+      </w:r>
+    </w:p>
+    <w:p>
+      <w:r>
+        <w:t>Понеделник сутринта</w:t>
+      </w:r>
+    </w:p>
+    <w:p>
+      <w:r>
+        <w:t>Чете се от първа книга Царства 10 и 11</w:t>
+      </w:r>
+    </w:p>
+    <w:p>
+      <w:r>
+        <w:t xml:space="preserve">Прочетеното се отнася до помазването на цар Саул за цар на Израел, от пророк Самуил. Коронацията е изливане на елей върху главата на Саул. За потвърждаване се сбъдват 3 пророчества – среща двама човеци, които му казват, че ослите се намериха, от там се среща с </w:t>
+      </w:r>
+      <w:r>
+        <w:lastRenderedPageBreak/>
+        <w:t>трима човека, които отиват при Бога във Ветил и му дават 2 хляба, после при Божият хълм го срещат лик пророци и върху него слиза Дух Господен и наедно с тях пророчествува.</w:t>
+      </w:r>
+    </w:p>
+    <w:p>
+      <w:r>
+        <w:t>После следва момента на официалното представяне на цар Саул пред народа. Не всички приемат Саул, има и такива, които не го признават.</w:t>
+      </w:r>
+    </w:p>
+    <w:p>
+      <w:r>
+        <w:t xml:space="preserve">В глава 11 е първото сражение, в което Саул показва, че е избраният. Амониецът </w:t>
       </w:r>
       <w:commentRangeStart w:id="10"/>
       <w:r>
-        <w:t>Бог</w:t>
+        <w:t>Лаас</w:t>
       </w:r>
       <w:commentRangeEnd w:id="10"/>
       <w:r>
@@ -569,6 +604,25 @@
           <w:rStyle w:val="CommentReference"/>
         </w:rPr>
         <w:commentReference w:id="10"/>
+      </w:r>
+      <w:r>
+        <w:t xml:space="preserve"> е обсадил Иавис Галаадска и поставя като условие да ги освободи, да извади дясното око на всеки от обсадените. Щом Саул научава, разсича воловете и казва, че ще постъпи така с воловете на всеки, който не го последва. Победата е постигната, хората са спасени, а царят показва, че е избраният. Народа търси отговорност от ония, които са се усъмнили в избора на царя, но владетелят ги възпира с думите „н днешният ден не бива да се убива, защото днес Господ извърши спасение в Израиля.”</w:t>
+      </w:r>
+    </w:p>
+    <w:p>
+      <w:r>
+        <w:t xml:space="preserve">Типична сцена, в която се показва силата на Бог да избавя народа си. Саул е представен в първоначалната светлина на избраният. Не след дълго обаче ще спре да се опира на Бог и ще търси помощ от собственият си ум и сила. Гордостта и непокорството ще го покварят и ще се наложи Самуил да помаже Давид за цар за да спаси народа и да възстанови изгубената връзка с </w:t>
+      </w:r>
+      <w:commentRangeStart w:id="11"/>
+      <w:r>
+        <w:t>Бог</w:t>
+      </w:r>
+      <w:commentRangeEnd w:id="11"/>
+      <w:r>
+        <w:rPr>
+          <w:rStyle w:val="CommentReference"/>
+        </w:rPr>
+        <w:commentReference w:id="11"/>
       </w:r>
       <w:r>
         <w:t>.</w:t>
@@ -5580,8 +5634,6 @@
       <w:r>
         <w:t>ро</w:t>
       </w:r>
-      <w:bookmarkStart w:id="11" w:name="_GoBack"/>
-      <w:bookmarkEnd w:id="11"/>
       <w:r>
         <w:t>ците.</w:t>
       </w:r>
@@ -5782,7 +5834,7 @@
 
 <file path=word/comments.xml><?xml version="1.0" encoding="utf-8"?>
 <w:comments xmlns:wpc="http://schemas.microsoft.com/office/word/2010/wordprocessingCanvas" xmlns:cx="http://schemas.microsoft.com/office/drawing/2014/chartex" xmlns:cx1="http://schemas.microsoft.com/office/drawing/2015/9/8/chartex" xmlns:mc="http://schemas.openxmlformats.org/markup-compatibility/2006" xmlns:o="urn:schemas-microsoft-com:office:office" xmlns:r="http://schemas.openxmlformats.org/officeDocument/2006/relationships" xmlns:m="http://schemas.openxmlformats.org/officeDocument/2006/math" xmlns:v="urn:schemas-microsoft-com:vml" xmlns:wp14="http://schemas.microsoft.com/office/word/2010/wordprocessingDrawing" xmlns:wp="http://schemas.openxmlformats.org/drawingml/2006/wordprocessingDrawing" xmlns:w10="urn:schemas-microsoft-com:office:word" xmlns:w="http://schemas.openxmlformats.org/wordprocessingml/2006/main" xmlns:w14="http://schemas.microsoft.com/office/word/2010/wordml" xmlns:w15="http://schemas.microsoft.com/office/word/2012/wordml" xmlns:w16se="http://schemas.microsoft.com/office/word/2015/wordml/symex" xmlns:wpg="http://schemas.microsoft.com/office/word/2010/wordprocessingGroup" xmlns:wpi="http://schemas.microsoft.com/office/word/2010/wordprocessingInk" xmlns:wne="http://schemas.microsoft.com/office/word/2006/wordml" xmlns:wps="http://schemas.microsoft.com/office/word/2010/wordprocessingShape" mc:Ignorable="w14 w15 w16se wp14">
-  <w:comment w:id="7" w:author="User" w:date="2020-10-24T12:34:00Z" w:initials="U">
+  <w:comment w:id="8" w:author="User" w:date="2020-10-24T12:34:00Z" w:initials="U">
     <w:p>
       <w:pPr>
         <w:pStyle w:val="CommentText"/>
@@ -5798,7 +5850,7 @@
       </w:r>
     </w:p>
   </w:comment>
-  <w:comment w:id="8" w:author="emanu_000" w:date="2020-10-30T12:45:00Z" w:initials="e">
+  <w:comment w:id="9" w:author="emanu_000" w:date="2020-10-30T12:45:00Z" w:initials="e">
     <w:p>
       <w:pPr>
         <w:pStyle w:val="CommentText"/>
@@ -5814,7 +5866,7 @@
       </w:r>
     </w:p>
   </w:comment>
-  <w:comment w:id="9" w:author="emanu_000" w:date="2020-10-30T17:11:00Z" w:initials="e">
+  <w:comment w:id="10" w:author="emanu_000" w:date="2020-10-30T17:11:00Z" w:initials="e">
     <w:p>
       <w:pPr>
         <w:pStyle w:val="CommentText"/>
@@ -5830,7 +5882,7 @@
       </w:r>
     </w:p>
   </w:comment>
-  <w:comment w:id="10" w:author="emanu_000" w:date="2020-10-30T17:21:00Z" w:initials="e">
+  <w:comment w:id="11" w:author="emanu_000" w:date="2020-10-30T17:21:00Z" w:initials="e">
     <w:p>
       <w:pPr>
         <w:pStyle w:val="CommentText"/>
@@ -6782,7 +6834,7 @@
 </file>
 
 <file path=customXml/itemProps1.xml><?xml version="1.0" encoding="utf-8"?>
-<ds:datastoreItem xmlns:ds="http://schemas.openxmlformats.org/officeDocument/2006/customXml" ds:itemID="{E435FCD7-6C92-4149-B691-BEC2A685E8D0}">
+<ds:datastoreItem xmlns:ds="http://schemas.openxmlformats.org/officeDocument/2006/customXml" ds:itemID="{B48EAAAB-865B-48DC-A350-716DE28177D6}">
   <ds:schemaRefs>
     <ds:schemaRef ds:uri="http://schemas.openxmlformats.org/officeDocument/2006/bibliography"/>
   </ds:schemaRefs>

</xml_diff>

<commit_message>
add monday after re-install
</commit_message>
<xml_diff>
--- a/РазмислиБиблия.docx
+++ b/РазмислиБиблия.docx
@@ -1,10 +1,10 @@
 
 <file path=word/document.xml><?xml version="1.0" encoding="utf-8"?>
-<w:document xmlns:wpc="http://schemas.microsoft.com/office/word/2010/wordprocessingCanvas" xmlns:cx="http://schemas.microsoft.com/office/drawing/2014/chartex" xmlns:cx1="http://schemas.microsoft.com/office/drawing/2015/9/8/chartex" xmlns:mc="http://schemas.openxmlformats.org/markup-compatibility/2006" xmlns:o="urn:schemas-microsoft-com:office:office" xmlns:r="http://schemas.openxmlformats.org/officeDocument/2006/relationships" xmlns:m="http://schemas.openxmlformats.org/officeDocument/2006/math" xmlns:v="urn:schemas-microsoft-com:vml" xmlns:wp14="http://schemas.microsoft.com/office/word/2010/wordprocessingDrawing" xmlns:wp="http://schemas.openxmlformats.org/drawingml/2006/wordprocessingDrawing" xmlns:w10="urn:schemas-microsoft-com:office:word" xmlns:w="http://schemas.openxmlformats.org/wordprocessingml/2006/main" xmlns:w14="http://schemas.microsoft.com/office/word/2010/wordml" xmlns:w15="http://schemas.microsoft.com/office/word/2012/wordml" xmlns:w16se="http://schemas.microsoft.com/office/word/2015/wordml/symex" xmlns:wpg="http://schemas.microsoft.com/office/word/2010/wordprocessingGroup" xmlns:wpi="http://schemas.microsoft.com/office/word/2010/wordprocessingInk" xmlns:wne="http://schemas.microsoft.com/office/word/2006/wordml" xmlns:wps="http://schemas.microsoft.com/office/word/2010/wordprocessingShape" mc:Ignorable="w14 w15 w16se wp14">
+<w:document xmlns:wpc="http://schemas.microsoft.com/office/word/2010/wordprocessingCanvas" xmlns:cx="http://schemas.microsoft.com/office/drawing/2014/chartex" xmlns:mc="http://schemas.openxmlformats.org/markup-compatibility/2006" xmlns:o="urn:schemas-microsoft-com:office:office" xmlns:r="http://schemas.openxmlformats.org/officeDocument/2006/relationships" xmlns:m="http://schemas.openxmlformats.org/officeDocument/2006/math" xmlns:v="urn:schemas-microsoft-com:vml" xmlns:wp14="http://schemas.microsoft.com/office/word/2010/wordprocessingDrawing" xmlns:wp="http://schemas.openxmlformats.org/drawingml/2006/wordprocessingDrawing" xmlns:w10="urn:schemas-microsoft-com:office:word" xmlns:w="http://schemas.openxmlformats.org/wordprocessingml/2006/main" xmlns:w14="http://schemas.microsoft.com/office/word/2010/wordml" xmlns:w15="http://schemas.microsoft.com/office/word/2012/wordml" xmlns:w16se="http://schemas.microsoft.com/office/word/2015/wordml/symex" xmlns:wpg="http://schemas.microsoft.com/office/word/2010/wordprocessingGroup" xmlns:wpi="http://schemas.microsoft.com/office/word/2010/wordprocessingInk" xmlns:wne="http://schemas.microsoft.com/office/word/2006/wordml" xmlns:wps="http://schemas.microsoft.com/office/word/2010/wordprocessingShape" mc:Ignorable="w14 w15 w16se wp14">
   <w:body>
     <w:p>
       <w:pPr>
-        <w:pStyle w:val="Heading1"/>
+        <w:pStyle w:val="1"/>
       </w:pPr>
       <w:r>
         <w:t>Увод</w:t>
@@ -163,7 +163,7 @@
       <w:hyperlink r:id="rId5" w:history="1">
         <w:r>
           <w:rPr>
-            <w:rStyle w:val="Hyperlink"/>
+            <w:rStyle w:val="a3"/>
           </w:rPr>
           <w:t>Защото сърцето на тия люде е задебеляло И с ушите си тежко чуват, И очите си склопиха; Да не би да видят с очите си, И да чуят с ушите си, И да разберат със сърцето си, И да се обърнат, И Аз да ги изцеля</w:t>
         </w:r>
@@ -484,7 +484,7 @@
       <w:commentRangeEnd w:id="7"/>
       <w:r>
         <w:rPr>
-          <w:rStyle w:val="CommentReference"/>
+          <w:rStyle w:val="a4"/>
         </w:rPr>
         <w:commentReference w:id="7"/>
       </w:r>
@@ -549,7 +549,7 @@
       <w:commentRangeEnd w:id="8"/>
       <w:r>
         <w:rPr>
-          <w:rStyle w:val="CommentReference"/>
+          <w:rStyle w:val="a4"/>
         </w:rPr>
         <w:commentReference w:id="8"/>
       </w:r>
@@ -602,7 +602,7 @@
       <w:commentRangeEnd w:id="9"/>
       <w:r>
         <w:rPr>
-          <w:rStyle w:val="CommentReference"/>
+          <w:rStyle w:val="a4"/>
         </w:rPr>
         <w:commentReference w:id="9"/>
       </w:r>
@@ -621,7 +621,7 @@
       <w:commentRangeEnd w:id="10"/>
       <w:r>
         <w:rPr>
-          <w:rStyle w:val="CommentReference"/>
+          <w:rStyle w:val="a4"/>
         </w:rPr>
         <w:commentReference w:id="10"/>
       </w:r>
@@ -6388,6 +6388,164 @@
       </w:r>
       <w:r>
         <w:t>Това, което за човека е невъзможно, за Бог е възможно!</w:t>
+      </w:r>
+    </w:p>
+    <w:p/>
+    <w:p>
+      <w:pPr>
+        <w:rPr>
+          <w:lang w:val="en-US"/>
+        </w:rPr>
+      </w:pPr>
+      <w:r>
+        <w:rPr>
+          <w:lang w:val="en-US"/>
+        </w:rPr>
+        <w:t>16.11.2020</w:t>
+      </w:r>
+    </w:p>
+    <w:p>
+      <w:r>
+        <w:t>Понеделник</w:t>
+      </w:r>
+    </w:p>
+    <w:p>
+      <w:r>
+        <w:t>Часът е 19:09 ч.</w:t>
+      </w:r>
+    </w:p>
+    <w:p>
+      <w:r>
+        <w:t>Вчера реших да избера текст за днес и се падна втора книга Макавейска глава 7: 14-42; 8:1-20</w:t>
+      </w:r>
+    </w:p>
+    <w:p>
+      <w:r>
+        <w:t>Глава 7</w:t>
+      </w:r>
+    </w:p>
+    <w:p>
+      <w:r>
+        <w:t>Римляни измъчват евреи</w:t>
+      </w:r>
+    </w:p>
+    <w:p>
+      <w:r>
+        <w:t>„14. … „за оногова, който умира от човеци, въжделението е да възлага надежда на Бога, че Той пак ще го оживи; но за тебе, мъчителю, няма да има възкресение за живот.““</w:t>
+      </w:r>
+    </w:p>
+    <w:p>
+      <w:r>
+        <w:t>„16. „имайки власт на людете, ти, сам подложен на тление, правиш, каквото щеш, ала не мисли, че нашият род е изоставен от Бог</w:t>
+      </w:r>
+      <w:r>
+        <w:t>а.</w:t>
+      </w:r>
+    </w:p>
+    <w:p>
+      <w:r>
+        <w:t>17. Почакай, и ще видиш голямата Му сила, как Той ще накаже тебе и твоето семе.</w:t>
+      </w:r>
+      <w:r>
+        <w:t>“</w:t>
+      </w:r>
+    </w:p>
+    <w:p>
+      <w:r>
+        <w:t>18. След това доведоха шестия, който, готвейки се за смърт, каза: „не заблуждавай се напразно: ние търпим това за себе си, понеже съгрешихме пред Бога нашего; ето защо и станаха с нас достойни за учудване неща.</w:t>
+      </w:r>
+    </w:p>
+    <w:p>
+      <w:r>
+        <w:t>19. Ала не мисли, е ще останеш ненаказан ти, който си дръзнал да се бориш против Бога“.</w:t>
+      </w:r>
+      <w:r>
+        <w:t>“</w:t>
+      </w:r>
+    </w:p>
+    <w:p>
+      <w:r>
+        <w:t>Майката вижда как в един ден са умъртвени и седемте и сина бяха умъртвени.</w:t>
+      </w:r>
+    </w:p>
+    <w:p>
+      <w:r>
+        <w:lastRenderedPageBreak/>
+        <w:t>„22. аз не зная, как сте се намерили в утробата ми: не аз съм ви дала дух и живот; не чрез мене се е образувал съставът на всекиго.</w:t>
+      </w:r>
+    </w:p>
+    <w:p>
+      <w:r>
+        <w:t>23. Затова Творецът на света, Който е образувал човешката природа и е наредил произхода на всички, пак милостно ще ви даде дух и живот, понеже вие сега</w:t>
+      </w:r>
+      <w:r>
+        <w:t xml:space="preserve"> не щадите себе си за Неговите закони.</w:t>
+      </w:r>
+      <w:r>
+        <w:t>“</w:t>
+      </w:r>
+    </w:p>
+    <w:p>
+      <w:r>
+        <w:t>Най-младият син е избран да бъде пощаден, ако се преклони, съвета на майка му</w:t>
+      </w:r>
+    </w:p>
+    <w:p>
+      <w:r>
+        <w:t>„29. Не бой се от тоя убиец, а бъди достоен за братята си и приеми смърт, за да те придобия пак по милост Божия с твоите братя.</w:t>
+      </w:r>
+    </w:p>
+    <w:p>
+      <w:r>
+        <w:t>30. Докле още говореше тя, момъкът каза: „какво чакате вие? Аз не се покорявам на царска заповед, а се покорявам на заповедта на закона, даден на отците ни чрез Моисея.</w:t>
+      </w:r>
+    </w:p>
+    <w:p>
+      <w:r>
+        <w:t>31. А ти, който си измислил всякакви злини за евреите, не ще избегнеш от Божиите ръце.</w:t>
+      </w:r>
+    </w:p>
+    <w:p>
+      <w:r>
+        <w:t>32. Ние страдаме за греховете си.</w:t>
+      </w:r>
+    </w:p>
+    <w:p>
+      <w:r>
+        <w:t>33. Ако за вразумяване и наказание наше живият Господ ни се е разгневил за малко време, Той пак ще се смили над рабите Си;</w:t>
+      </w:r>
+      <w:r>
+        <w:t>““</w:t>
+      </w:r>
+    </w:p>
+    <w:p>
+      <w:r>
+        <w:t>„41. След синовете умря и майката.“</w:t>
+      </w:r>
+    </w:p>
+    <w:p>
+      <w:r>
+        <w:t>Страшно е наказанието, което Бог праща над непокорните евреи, задето разпнаха Иисус.</w:t>
+      </w:r>
+    </w:p>
+    <w:p>
+      <w:r>
+        <w:t>Глава 8</w:t>
+      </w:r>
+    </w:p>
+    <w:p>
+      <w:r>
+        <w:t xml:space="preserve">Иуда Макавей събира сили да отвърне на нападението. </w:t>
+      </w:r>
+    </w:p>
+    <w:p>
+      <w:r>
+        <w:t>„18. Защото, казваше той, те се надяват на оръжие и смелост, а ние се надяваме на Всемогъщия Бог, Който с един замах може да свали и тия, които идат против нас, и целият свят.</w:t>
+      </w:r>
+    </w:p>
+    <w:p>
+      <w:r>
+        <w:t>19. Той им разказа и за подкрепата, която са получавали техните прадеди, и как при Сенахирима били погубени сто осемдесет и пет хиляди души,“.</w:t>
       </w:r>
       <w:bookmarkStart w:id="11" w:name="_GoBack"/>
       <w:bookmarkEnd w:id="11"/>
@@ -6403,6 +6561,9 @@
     <w:p/>
     <w:p/>
     <w:p/>
+    <w:p/>
+    <w:p/>
+    <w:p/>
     <w:p>
       <w:r>
         <w:br w:type="page"/>
@@ -6410,7 +6571,7 @@
     </w:p>
     <w:p>
       <w:pPr>
-        <w:pStyle w:val="Heading1"/>
+        <w:pStyle w:val="1"/>
       </w:pPr>
       <w:r>
         <w:lastRenderedPageBreak/>
@@ -6555,7 +6716,7 @@
       <w:hyperlink r:id="rId8" w:history="1">
         <w:r>
           <w:rPr>
-            <w:rStyle w:val="Hyperlink"/>
+            <w:rStyle w:val="a3"/>
           </w:rPr>
           <w:t>http://www.pravoslavieto.com/bible/sz/ezek.htm#20</w:t>
         </w:r>
@@ -6667,15 +6828,15 @@
 </file>
 
 <file path=word/comments.xml><?xml version="1.0" encoding="utf-8"?>
-<w:comments xmlns:wpc="http://schemas.microsoft.com/office/word/2010/wordprocessingCanvas" xmlns:cx="http://schemas.microsoft.com/office/drawing/2014/chartex" xmlns:cx1="http://schemas.microsoft.com/office/drawing/2015/9/8/chartex" xmlns:mc="http://schemas.openxmlformats.org/markup-compatibility/2006" xmlns:o="urn:schemas-microsoft-com:office:office" xmlns:r="http://schemas.openxmlformats.org/officeDocument/2006/relationships" xmlns:m="http://schemas.openxmlformats.org/officeDocument/2006/math" xmlns:v="urn:schemas-microsoft-com:vml" xmlns:wp14="http://schemas.microsoft.com/office/word/2010/wordprocessingDrawing" xmlns:wp="http://schemas.openxmlformats.org/drawingml/2006/wordprocessingDrawing" xmlns:w10="urn:schemas-microsoft-com:office:word" xmlns:w="http://schemas.openxmlformats.org/wordprocessingml/2006/main" xmlns:w14="http://schemas.microsoft.com/office/word/2010/wordml" xmlns:w15="http://schemas.microsoft.com/office/word/2012/wordml" xmlns:w16se="http://schemas.microsoft.com/office/word/2015/wordml/symex" xmlns:wpg="http://schemas.microsoft.com/office/word/2010/wordprocessingGroup" xmlns:wpi="http://schemas.microsoft.com/office/word/2010/wordprocessingInk" xmlns:wne="http://schemas.microsoft.com/office/word/2006/wordml" xmlns:wps="http://schemas.microsoft.com/office/word/2010/wordprocessingShape" mc:Ignorable="w14 w15 w16se wp14">
+<w:comments xmlns:wpc="http://schemas.microsoft.com/office/word/2010/wordprocessingCanvas" xmlns:cx="http://schemas.microsoft.com/office/drawing/2014/chartex" xmlns:mc="http://schemas.openxmlformats.org/markup-compatibility/2006" xmlns:o="urn:schemas-microsoft-com:office:office" xmlns:r="http://schemas.openxmlformats.org/officeDocument/2006/relationships" xmlns:m="http://schemas.openxmlformats.org/officeDocument/2006/math" xmlns:v="urn:schemas-microsoft-com:vml" xmlns:wp14="http://schemas.microsoft.com/office/word/2010/wordprocessingDrawing" xmlns:wp="http://schemas.openxmlformats.org/drawingml/2006/wordprocessingDrawing" xmlns:w10="urn:schemas-microsoft-com:office:word" xmlns:w="http://schemas.openxmlformats.org/wordprocessingml/2006/main" xmlns:w14="http://schemas.microsoft.com/office/word/2010/wordml" xmlns:w15="http://schemas.microsoft.com/office/word/2012/wordml" xmlns:w16se="http://schemas.microsoft.com/office/word/2015/wordml/symex" xmlns:wpg="http://schemas.microsoft.com/office/word/2010/wordprocessingGroup" xmlns:wpi="http://schemas.microsoft.com/office/word/2010/wordprocessingInk" xmlns:wne="http://schemas.microsoft.com/office/word/2006/wordml" xmlns:wps="http://schemas.microsoft.com/office/word/2010/wordprocessingShape" mc:Ignorable="w14 w15 w16se wp14">
   <w:comment w:id="7" w:author="User" w:date="2020-10-24T12:34:00Z" w:initials="U">
     <w:p>
       <w:pPr>
-        <w:pStyle w:val="CommentText"/>
+        <w:pStyle w:val="a5"/>
       </w:pPr>
       <w:r>
         <w:rPr>
-          <w:rStyle w:val="CommentReference"/>
+          <w:rStyle w:val="a4"/>
         </w:rPr>
         <w:annotationRef/>
       </w:r>
@@ -6687,11 +6848,11 @@
   <w:comment w:id="8" w:author="emanu_000" w:date="2020-10-30T12:45:00Z" w:initials="e">
     <w:p>
       <w:pPr>
-        <w:pStyle w:val="CommentText"/>
+        <w:pStyle w:val="a5"/>
       </w:pPr>
       <w:r>
         <w:rPr>
-          <w:rStyle w:val="CommentReference"/>
+          <w:rStyle w:val="a4"/>
         </w:rPr>
         <w:annotationRef/>
       </w:r>
@@ -6703,11 +6864,11 @@
   <w:comment w:id="9" w:author="emanu_000" w:date="2020-10-30T17:11:00Z" w:initials="e">
     <w:p>
       <w:pPr>
-        <w:pStyle w:val="CommentText"/>
+        <w:pStyle w:val="a5"/>
       </w:pPr>
       <w:r>
         <w:rPr>
-          <w:rStyle w:val="CommentReference"/>
+          <w:rStyle w:val="a4"/>
         </w:rPr>
         <w:annotationRef/>
       </w:r>
@@ -6719,11 +6880,11 @@
   <w:comment w:id="10" w:author="emanu_000" w:date="2020-10-30T17:21:00Z" w:initials="e">
     <w:p>
       <w:pPr>
-        <w:pStyle w:val="CommentText"/>
+        <w:pStyle w:val="a5"/>
       </w:pPr>
       <w:r>
         <w:rPr>
-          <w:rStyle w:val="CommentReference"/>
+          <w:rStyle w:val="a4"/>
         </w:rPr>
         <w:annotationRef/>
       </w:r>
@@ -6736,7 +6897,7 @@
 </file>
 
 <file path=word/commentsExtended.xml><?xml version="1.0" encoding="utf-8"?>
-<w15:commentsEx xmlns:wpc="http://schemas.microsoft.com/office/word/2010/wordprocessingCanvas" xmlns:cx="http://schemas.microsoft.com/office/drawing/2014/chartex" xmlns:cx1="http://schemas.microsoft.com/office/drawing/2015/9/8/chartex" xmlns:mc="http://schemas.openxmlformats.org/markup-compatibility/2006" xmlns:o="urn:schemas-microsoft-com:office:office" xmlns:r="http://schemas.openxmlformats.org/officeDocument/2006/relationships" xmlns:m="http://schemas.openxmlformats.org/officeDocument/2006/math" xmlns:v="urn:schemas-microsoft-com:vml" xmlns:wp14="http://schemas.microsoft.com/office/word/2010/wordprocessingDrawing" xmlns:wp="http://schemas.openxmlformats.org/drawingml/2006/wordprocessingDrawing" xmlns:w10="urn:schemas-microsoft-com:office:word" xmlns:w="http://schemas.openxmlformats.org/wordprocessingml/2006/main" xmlns:w14="http://schemas.microsoft.com/office/word/2010/wordml" xmlns:w15="http://schemas.microsoft.com/office/word/2012/wordml" xmlns:w16se="http://schemas.microsoft.com/office/word/2015/wordml/symex" xmlns:wpg="http://schemas.microsoft.com/office/word/2010/wordprocessingGroup" xmlns:wpi="http://schemas.microsoft.com/office/word/2010/wordprocessingInk" xmlns:wne="http://schemas.microsoft.com/office/word/2006/wordml" xmlns:wps="http://schemas.microsoft.com/office/word/2010/wordprocessingShape" mc:Ignorable="w14 w15 w16se wp14">
+<w15:commentsEx xmlns:wpc="http://schemas.microsoft.com/office/word/2010/wordprocessingCanvas" xmlns:cx="http://schemas.microsoft.com/office/drawing/2014/chartex" xmlns:mc="http://schemas.openxmlformats.org/markup-compatibility/2006" xmlns:o="urn:schemas-microsoft-com:office:office" xmlns:r="http://schemas.openxmlformats.org/officeDocument/2006/relationships" xmlns:m="http://schemas.openxmlformats.org/officeDocument/2006/math" xmlns:v="urn:schemas-microsoft-com:vml" xmlns:wp14="http://schemas.microsoft.com/office/word/2010/wordprocessingDrawing" xmlns:wp="http://schemas.openxmlformats.org/drawingml/2006/wordprocessingDrawing" xmlns:w10="urn:schemas-microsoft-com:office:word" xmlns:w="http://schemas.openxmlformats.org/wordprocessingml/2006/main" xmlns:w14="http://schemas.microsoft.com/office/word/2010/wordml" xmlns:w15="http://schemas.microsoft.com/office/word/2012/wordml" xmlns:w16se="http://schemas.microsoft.com/office/word/2015/wordml/symex" xmlns:wpg="http://schemas.microsoft.com/office/word/2010/wordprocessingGroup" xmlns:wpi="http://schemas.microsoft.com/office/word/2010/wordprocessingInk" xmlns:wne="http://schemas.microsoft.com/office/word/2006/wordml" xmlns:wps="http://schemas.microsoft.com/office/word/2010/wordprocessingShape" mc:Ignorable="w14 w15 w16se wp14">
   <w15:commentEx w15:paraId="0ED799FC" w15:done="0"/>
   <w15:commentEx w15:paraId="07089522" w15:done="0"/>
   <w15:commentEx w15:paraId="6F4DE495" w15:done="0"/>
@@ -6745,7 +6906,7 @@
 </file>
 
 <file path=word/people.xml><?xml version="1.0" encoding="utf-8"?>
-<w15:people xmlns:wpc="http://schemas.microsoft.com/office/word/2010/wordprocessingCanvas" xmlns:cx="http://schemas.microsoft.com/office/drawing/2014/chartex" xmlns:cx1="http://schemas.microsoft.com/office/drawing/2015/9/8/chartex" xmlns:mc="http://schemas.openxmlformats.org/markup-compatibility/2006" xmlns:o="urn:schemas-microsoft-com:office:office" xmlns:r="http://schemas.openxmlformats.org/officeDocument/2006/relationships" xmlns:m="http://schemas.openxmlformats.org/officeDocument/2006/math" xmlns:v="urn:schemas-microsoft-com:vml" xmlns:wp14="http://schemas.microsoft.com/office/word/2010/wordprocessingDrawing" xmlns:wp="http://schemas.openxmlformats.org/drawingml/2006/wordprocessingDrawing" xmlns:w10="urn:schemas-microsoft-com:office:word" xmlns:w="http://schemas.openxmlformats.org/wordprocessingml/2006/main" xmlns:w14="http://schemas.microsoft.com/office/word/2010/wordml" xmlns:w15="http://schemas.microsoft.com/office/word/2012/wordml" xmlns:w16se="http://schemas.microsoft.com/office/word/2015/wordml/symex" xmlns:wpg="http://schemas.microsoft.com/office/word/2010/wordprocessingGroup" xmlns:wpi="http://schemas.microsoft.com/office/word/2010/wordprocessingInk" xmlns:wne="http://schemas.microsoft.com/office/word/2006/wordml" xmlns:wps="http://schemas.microsoft.com/office/word/2010/wordprocessingShape" mc:Ignorable="w14 w15 w16se wp14">
+<w15:people xmlns:wpc="http://schemas.microsoft.com/office/word/2010/wordprocessingCanvas" xmlns:cx="http://schemas.microsoft.com/office/drawing/2014/chartex" xmlns:mc="http://schemas.openxmlformats.org/markup-compatibility/2006" xmlns:o="urn:schemas-microsoft-com:office:office" xmlns:r="http://schemas.openxmlformats.org/officeDocument/2006/relationships" xmlns:m="http://schemas.openxmlformats.org/officeDocument/2006/math" xmlns:v="urn:schemas-microsoft-com:vml" xmlns:wp14="http://schemas.microsoft.com/office/word/2010/wordprocessingDrawing" xmlns:wp="http://schemas.openxmlformats.org/drawingml/2006/wordprocessingDrawing" xmlns:w10="urn:schemas-microsoft-com:office:word" xmlns:w="http://schemas.openxmlformats.org/wordprocessingml/2006/main" xmlns:w14="http://schemas.microsoft.com/office/word/2010/wordml" xmlns:w15="http://schemas.microsoft.com/office/word/2012/wordml" xmlns:w16se="http://schemas.microsoft.com/office/word/2015/wordml/symex" xmlns:wpg="http://schemas.microsoft.com/office/word/2010/wordprocessingGroup" xmlns:wpi="http://schemas.microsoft.com/office/word/2010/wordprocessingInk" xmlns:wne="http://schemas.microsoft.com/office/word/2006/wordml" xmlns:wps="http://schemas.microsoft.com/office/word/2010/wordprocessingShape" mc:Ignorable="w14 w15 w16se wp14">
   <w15:person w15:author="User">
     <w15:presenceInfo w15:providerId="None" w15:userId="User"/>
   </w15:person>
@@ -7142,15 +7303,15 @@
     <w:lsdException w:name="List Table 6 Colorful Accent 6" w:uiPriority="51"/>
     <w:lsdException w:name="List Table 7 Colorful Accent 6" w:uiPriority="52"/>
   </w:latentStyles>
-  <w:style w:type="paragraph" w:default="1" w:styleId="Normal">
+  <w:style w:type="paragraph" w:default="1" w:styleId="a">
     <w:name w:val="Normal"/>
     <w:qFormat/>
   </w:style>
-  <w:style w:type="paragraph" w:styleId="Heading1">
+  <w:style w:type="paragraph" w:styleId="1">
     <w:name w:val="heading 1"/>
-    <w:basedOn w:val="Normal"/>
-    <w:next w:val="Normal"/>
-    <w:link w:val="Heading1Char"/>
+    <w:basedOn w:val="a"/>
+    <w:next w:val="a"/>
+    <w:link w:val="10"/>
     <w:uiPriority w:val="9"/>
     <w:qFormat/>
     <w:rsid w:val="00943DE3"/>
@@ -7167,11 +7328,11 @@
       <w:szCs w:val="32"/>
     </w:rPr>
   </w:style>
-  <w:style w:type="paragraph" w:styleId="Heading3">
+  <w:style w:type="paragraph" w:styleId="3">
     <w:name w:val="heading 3"/>
-    <w:basedOn w:val="Normal"/>
-    <w:next w:val="Normal"/>
-    <w:link w:val="Heading3Char"/>
+    <w:basedOn w:val="a"/>
+    <w:next w:val="a"/>
+    <w:link w:val="30"/>
     <w:uiPriority w:val="9"/>
     <w:semiHidden/>
     <w:unhideWhenUsed/>
@@ -7190,13 +7351,13 @@
       <w:szCs w:val="24"/>
     </w:rPr>
   </w:style>
-  <w:style w:type="character" w:default="1" w:styleId="DefaultParagraphFont">
+  <w:style w:type="character" w:default="1" w:styleId="a0">
     <w:name w:val="Default Paragraph Font"/>
     <w:uiPriority w:val="1"/>
     <w:semiHidden/>
     <w:unhideWhenUsed/>
   </w:style>
-  <w:style w:type="table" w:default="1" w:styleId="TableNormal">
+  <w:style w:type="table" w:default="1" w:styleId="a1">
     <w:name w:val="Normal Table"/>
     <w:uiPriority w:val="99"/>
     <w:semiHidden/>
@@ -7211,15 +7372,15 @@
       </w:tblCellMar>
     </w:tblPr>
   </w:style>
-  <w:style w:type="numbering" w:default="1" w:styleId="NoList">
+  <w:style w:type="numbering" w:default="1" w:styleId="a2">
     <w:name w:val="No List"/>
     <w:uiPriority w:val="99"/>
     <w:semiHidden/>
     <w:unhideWhenUsed/>
   </w:style>
-  <w:style w:type="character" w:styleId="Hyperlink">
+  <w:style w:type="character" w:styleId="a3">
     <w:name w:val="Hyperlink"/>
-    <w:basedOn w:val="DefaultParagraphFont"/>
+    <w:basedOn w:val="a0"/>
     <w:uiPriority w:val="99"/>
     <w:unhideWhenUsed/>
     <w:rsid w:val="0025261D"/>
@@ -7228,9 +7389,9 @@
       <w:u w:val="single"/>
     </w:rPr>
   </w:style>
-  <w:style w:type="character" w:styleId="CommentReference">
+  <w:style w:type="character" w:styleId="a4">
     <w:name w:val="annotation reference"/>
-    <w:basedOn w:val="DefaultParagraphFont"/>
+    <w:basedOn w:val="a0"/>
     <w:uiPriority w:val="99"/>
     <w:semiHidden/>
     <w:unhideWhenUsed/>
@@ -7240,10 +7401,10 @@
       <w:szCs w:val="16"/>
     </w:rPr>
   </w:style>
-  <w:style w:type="paragraph" w:styleId="CommentText">
+  <w:style w:type="paragraph" w:styleId="a5">
     <w:name w:val="annotation text"/>
-    <w:basedOn w:val="Normal"/>
-    <w:link w:val="CommentTextChar"/>
+    <w:basedOn w:val="a"/>
+    <w:link w:val="a6"/>
     <w:uiPriority w:val="99"/>
     <w:semiHidden/>
     <w:unhideWhenUsed/>
@@ -7256,10 +7417,10 @@
       <w:szCs w:val="20"/>
     </w:rPr>
   </w:style>
-  <w:style w:type="character" w:customStyle="1" w:styleId="CommentTextChar">
-    <w:name w:val="Comment Text Char"/>
-    <w:basedOn w:val="DefaultParagraphFont"/>
-    <w:link w:val="CommentText"/>
+  <w:style w:type="character" w:customStyle="1" w:styleId="a6">
+    <w:name w:val="Текст на коментар Знак"/>
+    <w:basedOn w:val="a0"/>
+    <w:link w:val="a5"/>
     <w:uiPriority w:val="99"/>
     <w:semiHidden/>
     <w:rsid w:val="001E35DA"/>
@@ -7268,11 +7429,11 @@
       <w:szCs w:val="20"/>
     </w:rPr>
   </w:style>
-  <w:style w:type="paragraph" w:styleId="CommentSubject">
+  <w:style w:type="paragraph" w:styleId="a7">
     <w:name w:val="annotation subject"/>
-    <w:basedOn w:val="CommentText"/>
-    <w:next w:val="CommentText"/>
-    <w:link w:val="CommentSubjectChar"/>
+    <w:basedOn w:val="a5"/>
+    <w:next w:val="a5"/>
+    <w:link w:val="a8"/>
     <w:uiPriority w:val="99"/>
     <w:semiHidden/>
     <w:unhideWhenUsed/>
@@ -7282,10 +7443,10 @@
       <w:bCs/>
     </w:rPr>
   </w:style>
-  <w:style w:type="character" w:customStyle="1" w:styleId="CommentSubjectChar">
-    <w:name w:val="Comment Subject Char"/>
-    <w:basedOn w:val="CommentTextChar"/>
-    <w:link w:val="CommentSubject"/>
+  <w:style w:type="character" w:customStyle="1" w:styleId="a8">
+    <w:name w:val="Предмет на коментар Знак"/>
+    <w:basedOn w:val="a6"/>
+    <w:link w:val="a7"/>
     <w:uiPriority w:val="99"/>
     <w:semiHidden/>
     <w:rsid w:val="001E35DA"/>
@@ -7296,10 +7457,10 @@
       <w:szCs w:val="20"/>
     </w:rPr>
   </w:style>
-  <w:style w:type="paragraph" w:styleId="BalloonText">
+  <w:style w:type="paragraph" w:styleId="a9">
     <w:name w:val="Balloon Text"/>
-    <w:basedOn w:val="Normal"/>
-    <w:link w:val="BalloonTextChar"/>
+    <w:basedOn w:val="a"/>
+    <w:link w:val="aa"/>
     <w:uiPriority w:val="99"/>
     <w:semiHidden/>
     <w:unhideWhenUsed/>
@@ -7313,10 +7474,10 @@
       <w:szCs w:val="18"/>
     </w:rPr>
   </w:style>
-  <w:style w:type="character" w:customStyle="1" w:styleId="BalloonTextChar">
-    <w:name w:val="Balloon Text Char"/>
-    <w:basedOn w:val="DefaultParagraphFont"/>
-    <w:link w:val="BalloonText"/>
+  <w:style w:type="character" w:customStyle="1" w:styleId="aa">
+    <w:name w:val="Изнесен текст Знак"/>
+    <w:basedOn w:val="a0"/>
+    <w:link w:val="a9"/>
     <w:uiPriority w:val="99"/>
     <w:semiHidden/>
     <w:rsid w:val="001E35DA"/>
@@ -7326,11 +7487,11 @@
       <w:szCs w:val="18"/>
     </w:rPr>
   </w:style>
-  <w:style w:type="paragraph" w:styleId="Title">
+  <w:style w:type="paragraph" w:styleId="ab">
     <w:name w:val="Title"/>
-    <w:basedOn w:val="Normal"/>
-    <w:next w:val="Normal"/>
-    <w:link w:val="TitleChar"/>
+    <w:basedOn w:val="a"/>
+    <w:next w:val="a"/>
+    <w:link w:val="ac"/>
     <w:uiPriority w:val="10"/>
     <w:qFormat/>
     <w:rsid w:val="00943DE3"/>
@@ -7346,10 +7507,10 @@
       <w:szCs w:val="56"/>
     </w:rPr>
   </w:style>
-  <w:style w:type="character" w:customStyle="1" w:styleId="TitleChar">
-    <w:name w:val="Title Char"/>
-    <w:basedOn w:val="DefaultParagraphFont"/>
-    <w:link w:val="Title"/>
+  <w:style w:type="character" w:customStyle="1" w:styleId="ac">
+    <w:name w:val="Заглавие Знак"/>
+    <w:basedOn w:val="a0"/>
+    <w:link w:val="ab"/>
     <w:uiPriority w:val="10"/>
     <w:rsid w:val="00943DE3"/>
     <w:rPr>
@@ -7360,10 +7521,10 @@
       <w:szCs w:val="56"/>
     </w:rPr>
   </w:style>
-  <w:style w:type="character" w:customStyle="1" w:styleId="Heading1Char">
-    <w:name w:val="Heading 1 Char"/>
-    <w:basedOn w:val="DefaultParagraphFont"/>
-    <w:link w:val="Heading1"/>
+  <w:style w:type="character" w:customStyle="1" w:styleId="10">
+    <w:name w:val="Заглавие 1 Знак"/>
+    <w:basedOn w:val="a0"/>
+    <w:link w:val="1"/>
     <w:uiPriority w:val="9"/>
     <w:rsid w:val="00943DE3"/>
     <w:rPr>
@@ -7373,9 +7534,9 @@
       <w:szCs w:val="32"/>
     </w:rPr>
   </w:style>
-  <w:style w:type="character" w:styleId="FollowedHyperlink">
+  <w:style w:type="character" w:styleId="ad">
     <w:name w:val="FollowedHyperlink"/>
-    <w:basedOn w:val="DefaultParagraphFont"/>
+    <w:basedOn w:val="a0"/>
     <w:uiPriority w:val="99"/>
     <w:semiHidden/>
     <w:unhideWhenUsed/>
@@ -7385,10 +7546,10 @@
       <w:u w:val="single"/>
     </w:rPr>
   </w:style>
-  <w:style w:type="character" w:customStyle="1" w:styleId="Heading3Char">
-    <w:name w:val="Heading 3 Char"/>
-    <w:basedOn w:val="DefaultParagraphFont"/>
-    <w:link w:val="Heading3"/>
+  <w:style w:type="character" w:customStyle="1" w:styleId="30">
+    <w:name w:val="Заглавие 3 Знак"/>
+    <w:basedOn w:val="a0"/>
+    <w:link w:val="3"/>
     <w:uiPriority w:val="9"/>
     <w:semiHidden/>
     <w:rsid w:val="00BA4873"/>
@@ -7668,7 +7829,7 @@
 </file>
 
 <file path=customXml/itemProps1.xml><?xml version="1.0" encoding="utf-8"?>
-<ds:datastoreItem xmlns:ds="http://schemas.openxmlformats.org/officeDocument/2006/customXml" ds:itemID="{46F272AA-E30B-47BC-A5A3-286E0B1708CB}">
+<ds:datastoreItem xmlns:ds="http://schemas.openxmlformats.org/officeDocument/2006/customXml" ds:itemID="{B7439B6C-014C-4C83-A34D-35668109D3AF}">
   <ds:schemaRefs>
     <ds:schemaRef ds:uri="http://schemas.openxmlformats.org/officeDocument/2006/bibliography"/>
   </ds:schemaRefs>

</xml_diff>